<commit_message>
time for RC and MPC run
</commit_message>
<xml_diff>
--- a/Abstract.docx
+++ b/Abstract.docx
@@ -4,6 +4,22 @@
   <w:body>
     <w:p>
       <w:pPr>
+        <w:pStyle w:val="Title"/>
+      </w:pPr>
+      <w:r>
+        <w:t>Evaluation of Emerging Building Technologies at the Urban Scale in the Context of Climate Change</w:t>
+      </w:r>
+    </w:p>
+    <w:p>
+      <w:pPr>
+        <w:jc w:val="center"/>
+      </w:pPr>
+      <w:r>
+        <w:t>Lichen Wu</w:t>
+      </w:r>
+    </w:p>
+    <w:p>
+      <w:pPr>
         <w:pStyle w:val="Heading1"/>
         <w:rPr>
           <w:shd w:val="clear" w:color="auto" w:fill="FFFFFF"/>
@@ -13,521 +29,365 @@
         <w:rPr>
           <w:shd w:val="clear" w:color="auto" w:fill="FFFFFF"/>
         </w:rPr>
-        <w:t>Problem statement</w:t>
-      </w:r>
-    </w:p>
-    <w:p>
-      <w:pPr>
-        <w:rPr>
-          <w:shd w:val="clear" w:color="auto" w:fill="FFFFFF"/>
-        </w:rPr>
-      </w:pPr>
-      <w:r>
-        <w:rPr>
-          <w:shd w:val="clear" w:color="auto" w:fill="FFFFFF"/>
-        </w:rPr>
-        <w:t xml:space="preserve">This special issue focuses on emerging building technologies that can </w:t>
-      </w:r>
-      <w:r>
-        <w:rPr>
-          <w:highlight w:val="yellow"/>
-          <w:shd w:val="clear" w:color="auto" w:fill="FFFFFF"/>
-        </w:rPr>
-        <w:t>mitigate and counteract</w:t>
-      </w:r>
-      <w:r>
-        <w:rPr>
-          <w:shd w:val="clear" w:color="auto" w:fill="FFFFFF"/>
-        </w:rPr>
-        <w:t xml:space="preserve"> climate change, reduce urban overheating, and improve environmental quality.</w:t>
-      </w:r>
-    </w:p>
-    <w:p>
-      <w:pPr>
-        <w:rPr>
-          <w:shd w:val="clear" w:color="auto" w:fill="FFFFFF"/>
-        </w:rPr>
-      </w:pPr>
-      <w:r>
-        <w:rPr>
-          <w:rFonts w:ascii="Arial" w:hAnsi="Arial" w:cs="Arial"/>
-          <w:color w:val="2E2E2E"/>
-          <w:shd w:val="clear" w:color="auto" w:fill="FFFFFF"/>
-        </w:rPr>
-        <w:t xml:space="preserve">The environmental challenges of climate change with </w:t>
-      </w:r>
-      <w:r>
-        <w:rPr>
-          <w:rFonts w:ascii="Arial" w:hAnsi="Arial" w:cs="Arial"/>
-          <w:color w:val="2E2E2E"/>
-          <w:highlight w:val="yellow"/>
-          <w:shd w:val="clear" w:color="auto" w:fill="FFFFFF"/>
-        </w:rPr>
-        <w:t>rising surface temperature</w:t>
-      </w:r>
-      <w:r>
-        <w:rPr>
-          <w:rFonts w:ascii="Arial" w:hAnsi="Arial" w:cs="Arial"/>
-          <w:color w:val="2E2E2E"/>
-          <w:shd w:val="clear" w:color="auto" w:fill="FFFFFF"/>
-        </w:rPr>
-        <w:t xml:space="preserve"> and </w:t>
-      </w:r>
-      <w:r>
-        <w:rPr>
-          <w:rFonts w:ascii="Arial" w:hAnsi="Arial" w:cs="Arial"/>
-          <w:color w:val="2E2E2E"/>
-          <w:highlight w:val="yellow"/>
-          <w:shd w:val="clear" w:color="auto" w:fill="FFFFFF"/>
-        </w:rPr>
-        <w:t>extreme weather conditions</w:t>
-      </w:r>
-      <w:r>
-        <w:rPr>
-          <w:rFonts w:ascii="Arial" w:hAnsi="Arial" w:cs="Arial"/>
-          <w:color w:val="2E2E2E"/>
-          <w:shd w:val="clear" w:color="auto" w:fill="FFFFFF"/>
-        </w:rPr>
-        <w:t xml:space="preserve"> continuously increase the energy usage and peak demands for buildings and communities.</w:t>
-      </w:r>
-      <w:r>
-        <w:rPr>
-          <w:rFonts w:ascii="Arial" w:hAnsi="Arial" w:cs="Arial"/>
-          <w:color w:val="2E2E2E"/>
-          <w:shd w:val="clear" w:color="auto" w:fill="FFFFFF"/>
-        </w:rPr>
+        <w:t>Abstract</w:t>
+      </w:r>
+    </w:p>
+    <w:p>
+      <w:r>
+        <w:t xml:space="preserve">To address vital demands, all residential and commercial </w:t>
+      </w:r>
+      <w:r>
+        <w:t>buildings</w:t>
+      </w:r>
+      <w:r>
+        <w:t xml:space="preserve"> are connected to traditional electricity, gas, and water supply lines, resulting in major environmental </w:t>
+      </w:r>
+      <w:r>
+        <w:t>concerns</w:t>
+      </w:r>
+      <w:r>
+        <w:t>. At the same time, climate change is regarded as a critical issue for humanity, with major and global environmental effects. According to the Representative Concentration Pathways 8.5 (RCP8.5) models, global surface warming is likely to exceed 2°C</w:t>
+      </w:r>
+      <w:r>
         <w:t xml:space="preserve"> </w:t>
       </w:r>
       <w:r>
-        <w:rPr>
-          <w:shd w:val="clear" w:color="auto" w:fill="FFFFFF"/>
-        </w:rPr>
-        <w:t>Effective interventions are essential to address the climate challenges through advanced building materials, emerging HVAC system technologies, integrating green systems, bioclimatic technologies, and exploitation of renewable energy at both building and urban scales. </w:t>
-      </w:r>
-    </w:p>
-    <w:p>
-      <w:pPr>
-        <w:rPr>
-          <w:shd w:val="clear" w:color="auto" w:fill="FFFFFF"/>
-        </w:rPr>
-      </w:pPr>
-    </w:p>
-    <w:p>
-      <w:pPr>
-        <w:shd w:val="clear" w:color="auto" w:fill="FFFFFF"/>
-        <w:spacing w:before="100" w:beforeAutospacing="1" w:after="100" w:afterAutospacing="1" w:line="240" w:lineRule="auto"/>
-        <w:rPr>
-          <w:rFonts w:ascii="Arial" w:eastAsia="Times New Roman" w:hAnsi="Arial" w:cs="Arial"/>
-          <w:color w:val="2E2E2E"/>
-          <w:sz w:val="24"/>
-          <w:szCs w:val="24"/>
-        </w:rPr>
-      </w:pPr>
-      <w:r>
-        <w:rPr>
-          <w:rFonts w:ascii="Arial" w:eastAsia="Times New Roman" w:hAnsi="Arial" w:cs="Arial"/>
-          <w:color w:val="2E2E2E"/>
-          <w:sz w:val="24"/>
-          <w:szCs w:val="24"/>
-        </w:rPr>
-        <w:t>The topics of the special issue include, but are not limited to:</w:t>
-      </w:r>
-    </w:p>
-    <w:p>
-      <w:pPr>
+        <w:t>in</w:t>
+      </w:r>
+      <w:r>
+        <w:t xml:space="preserve"> 2100</w:t>
+      </w:r>
+      <w:r>
+        <w:t xml:space="preserve">. This means that </w:t>
+      </w:r>
+      <w:r>
+        <w:t>building</w:t>
+      </w:r>
+      <w:r>
+        <w:t xml:space="preserve"> constructed today must be designed to function successfully in both the current and future climates.</w:t>
+      </w:r>
+    </w:p>
+    <w:p>
+      <w:r>
+        <w:t xml:space="preserve">Emerging building technologies, such as indoor vegetation systems and double skin façade systems, have recently demonstrated tremendous potential for energy savings and better thermal comfort. However, </w:t>
+      </w:r>
+      <w:r>
+        <w:t>most of</w:t>
+      </w:r>
+      <w:r>
+        <w:t xml:space="preserve"> that research was conducted on a local </w:t>
+      </w:r>
+      <w:r>
+        <w:t>setting</w:t>
+      </w:r>
+      <w:r>
+        <w:t xml:space="preserve">, without </w:t>
+      </w:r>
+      <w:r>
+        <w:t>considering</w:t>
+      </w:r>
+      <w:r>
+        <w:t xml:space="preserve"> the climate or the urban scale weather they were exposed to. Furthermore, reducing pollutant emissions and environmental damage requires a comprehensive approach. There is a research </w:t>
+      </w:r>
+      <w:r>
+        <w:t>gap</w:t>
+      </w:r>
+      <w:r>
+        <w:t xml:space="preserve"> in evaluating cutting-edge building technology for urban scale analyses in the context of climate change. </w:t>
+      </w:r>
+    </w:p>
+    <w:p>
+      <w:r>
+        <w:t xml:space="preserve">In this </w:t>
+      </w:r>
+      <w:r>
+        <w:t>study</w:t>
+      </w:r>
+      <w:r>
+        <w:t xml:space="preserve">, we will use the </w:t>
+      </w:r>
+      <w:r>
+        <w:t>generated</w:t>
+      </w:r>
+      <w:r>
+        <w:t xml:space="preserve"> future weather data to assess the influence of climate change on </w:t>
+      </w:r>
+      <w:r>
+        <w:t>emerging building</w:t>
+      </w:r>
+      <w:r>
+        <w:t xml:space="preserve"> technologies</w:t>
+      </w:r>
+      <w:r>
+        <w:t xml:space="preserve"> from urban scale</w:t>
+      </w:r>
+      <w:r>
+        <w:t>. Heating and cooling requirements will be assessed.</w:t>
+      </w:r>
+    </w:p>
+    <w:p>
+      <w:pPr>
+        <w:pStyle w:val="Heading2"/>
+      </w:pPr>
+      <w:r>
+        <w:t xml:space="preserve">Literature </w:t>
+      </w:r>
+      <w:r>
+        <w:t>Reviews</w:t>
+      </w:r>
+    </w:p>
+    <w:p>
+      <w:pPr>
+        <w:pStyle w:val="ListParagraph"/>
         <w:numPr>
           <w:ilvl w:val="0"/>
-          <w:numId w:val="1"/>
+          <w:numId w:val="2"/>
         </w:numPr>
-        <w:shd w:val="clear" w:color="auto" w:fill="FFFFFF"/>
-        <w:spacing w:before="100" w:beforeAutospacing="1" w:after="100" w:afterAutospacing="1" w:line="240" w:lineRule="auto"/>
-        <w:rPr>
-          <w:rFonts w:ascii="Arial" w:eastAsia="Times New Roman" w:hAnsi="Arial" w:cs="Arial"/>
-          <w:color w:val="2E2E2E"/>
-          <w:sz w:val="24"/>
-          <w:szCs w:val="24"/>
-        </w:rPr>
-      </w:pPr>
-      <w:r>
-        <w:rPr>
-          <w:rFonts w:ascii="Arial" w:eastAsia="Times New Roman" w:hAnsi="Arial" w:cs="Arial"/>
-          <w:color w:val="2E2E2E"/>
-          <w:sz w:val="24"/>
-          <w:szCs w:val="24"/>
-        </w:rPr>
-        <w:t>Advanced building materials</w:t>
-      </w:r>
-    </w:p>
-    <w:p>
-      <w:pPr>
+      </w:pPr>
+      <w:r>
+        <w:t>Emerging building technologies in the form of E+ simulation.</w:t>
+      </w:r>
+    </w:p>
+    <w:p>
+      <w:pPr>
+        <w:pStyle w:val="ListParagraph"/>
         <w:numPr>
           <w:ilvl w:val="0"/>
-          <w:numId w:val="1"/>
+          <w:numId w:val="2"/>
         </w:numPr>
-        <w:shd w:val="clear" w:color="auto" w:fill="FFFFFF"/>
-        <w:spacing w:before="100" w:beforeAutospacing="1" w:after="100" w:afterAutospacing="1" w:line="240" w:lineRule="auto"/>
-        <w:rPr>
-          <w:rFonts w:ascii="Arial" w:eastAsia="Times New Roman" w:hAnsi="Arial" w:cs="Arial"/>
-          <w:color w:val="2E2E2E"/>
-          <w:sz w:val="24"/>
-          <w:szCs w:val="24"/>
-        </w:rPr>
-      </w:pPr>
-      <w:r>
-        <w:rPr>
-          <w:rFonts w:ascii="Arial" w:eastAsia="Times New Roman" w:hAnsi="Arial" w:cs="Arial"/>
-          <w:color w:val="2E2E2E"/>
-          <w:sz w:val="24"/>
-          <w:szCs w:val="24"/>
-        </w:rPr>
-        <w:t xml:space="preserve">Progresses in ventilated walls and </w:t>
-      </w:r>
-      <w:r>
-        <w:rPr>
-          <w:rFonts w:ascii="Arial" w:eastAsia="Times New Roman" w:hAnsi="Arial" w:cs="Arial"/>
-          <w:color w:val="2E2E2E"/>
-          <w:sz w:val="24"/>
-          <w:szCs w:val="24"/>
-          <w:highlight w:val="yellow"/>
-        </w:rPr>
-        <w:t>double</w:t>
-      </w:r>
-      <w:r>
-        <w:rPr>
-          <w:rFonts w:ascii="Arial" w:eastAsia="Times New Roman" w:hAnsi="Arial" w:cs="Arial"/>
-          <w:color w:val="2E2E2E"/>
-          <w:sz w:val="24"/>
-          <w:szCs w:val="24"/>
-        </w:rPr>
-        <w:t xml:space="preserve"> skin facades</w:t>
-      </w:r>
-    </w:p>
-    <w:p>
-      <w:pPr>
+      </w:pPr>
+      <w:r>
+        <w:t>Future weather data.</w:t>
+      </w:r>
+    </w:p>
+    <w:p>
+      <w:pPr>
+        <w:pStyle w:val="ListParagraph"/>
         <w:numPr>
           <w:ilvl w:val="0"/>
-          <w:numId w:val="1"/>
+          <w:numId w:val="2"/>
         </w:numPr>
-        <w:shd w:val="clear" w:color="auto" w:fill="FFFFFF"/>
-        <w:spacing w:before="100" w:beforeAutospacing="1" w:after="100" w:afterAutospacing="1" w:line="240" w:lineRule="auto"/>
+      </w:pPr>
+      <w:r>
+        <w:t>U</w:t>
+      </w:r>
+      <w:r>
+        <w:t xml:space="preserve">rban </w:t>
+      </w:r>
+      <w:r>
+        <w:t>climate</w:t>
+      </w:r>
+      <w:r>
+        <w:t xml:space="preserve"> modeling</w:t>
+      </w:r>
+      <w:r>
+        <w:t>.</w:t>
+      </w:r>
+    </w:p>
+    <w:p>
+      <w:pPr>
+        <w:pStyle w:val="Heading2"/>
+      </w:pPr>
+      <w:r>
+        <w:t>Methodology</w:t>
+      </w:r>
+    </w:p>
+    <w:p>
+      <w:pPr>
         <w:rPr>
-          <w:rFonts w:ascii="Arial" w:eastAsia="Times New Roman" w:hAnsi="Arial" w:cs="Arial"/>
-          <w:color w:val="2E2E2E"/>
-          <w:sz w:val="24"/>
-          <w:szCs w:val="24"/>
+          <w:lang w:eastAsia="en-US"/>
         </w:rPr>
       </w:pPr>
       <w:r>
         <w:rPr>
-          <w:rFonts w:ascii="Arial" w:eastAsia="Times New Roman" w:hAnsi="Arial" w:cs="Arial"/>
-          <w:color w:val="2E2E2E"/>
-          <w:sz w:val="24"/>
-          <w:szCs w:val="24"/>
+          <w:lang w:eastAsia="en-US"/>
         </w:rPr>
-        <w:t xml:space="preserve">Building-integrated </w:t>
-      </w:r>
-      <w:r>
-        <w:rPr>
-          <w:rFonts w:ascii="Arial" w:eastAsia="Times New Roman" w:hAnsi="Arial" w:cs="Arial"/>
-          <w:color w:val="2E2E2E"/>
-          <w:sz w:val="24"/>
-          <w:szCs w:val="24"/>
-          <w:highlight w:val="yellow"/>
-        </w:rPr>
-        <w:t>greenery</w:t>
-      </w:r>
-      <w:r>
-        <w:rPr>
-          <w:rFonts w:ascii="Arial" w:eastAsia="Times New Roman" w:hAnsi="Arial" w:cs="Arial"/>
-          <w:color w:val="2E2E2E"/>
-          <w:sz w:val="24"/>
-          <w:szCs w:val="24"/>
-        </w:rPr>
-        <w:t xml:space="preserve"> systems</w:t>
-      </w:r>
-    </w:p>
-    <w:p>
-      <w:pPr>
+        <w:t>Integration of the emerging technologies into urban scale climate model under the context of climate change.</w:t>
+      </w:r>
+    </w:p>
+    <w:p>
+      <w:pPr>
+        <w:pStyle w:val="Heading2"/>
+      </w:pPr>
+      <w:r>
+        <w:t>Com</w:t>
+      </w:r>
+      <w:r>
+        <w:t>parison</w:t>
+      </w:r>
+    </w:p>
+    <w:p>
+      <w:pPr>
+        <w:pStyle w:val="ListParagraph"/>
         <w:numPr>
           <w:ilvl w:val="0"/>
-          <w:numId w:val="1"/>
+          <w:numId w:val="4"/>
         </w:numPr>
-        <w:shd w:val="clear" w:color="auto" w:fill="FFFFFF"/>
-        <w:spacing w:before="100" w:beforeAutospacing="1" w:after="100" w:afterAutospacing="1" w:line="240" w:lineRule="auto"/>
         <w:rPr>
-          <w:rFonts w:ascii="Arial" w:eastAsia="Times New Roman" w:hAnsi="Arial" w:cs="Arial"/>
-          <w:color w:val="2E2E2E"/>
-          <w:sz w:val="24"/>
-          <w:szCs w:val="24"/>
+          <w:lang w:eastAsia="en-US"/>
         </w:rPr>
       </w:pPr>
       <w:r>
         <w:rPr>
-          <w:rFonts w:ascii="Arial" w:eastAsia="Times New Roman" w:hAnsi="Arial" w:cs="Arial"/>
-          <w:color w:val="2E2E2E"/>
-          <w:sz w:val="24"/>
-          <w:szCs w:val="24"/>
-          <w:highlight w:val="yellow"/>
+          <w:lang w:eastAsia="en-US"/>
         </w:rPr>
-        <w:t>Bioclimatic</w:t>
+        <w:t>Climate</w:t>
       </w:r>
       <w:r>
         <w:rPr>
-          <w:rFonts w:ascii="Arial" w:eastAsia="Times New Roman" w:hAnsi="Arial" w:cs="Arial"/>
-          <w:color w:val="2E2E2E"/>
-          <w:sz w:val="24"/>
-          <w:szCs w:val="24"/>
+          <w:lang w:eastAsia="en-US"/>
         </w:rPr>
-        <w:t xml:space="preserve"> building technologies</w:t>
-      </w:r>
-    </w:p>
-    <w:p>
-      <w:pPr>
+        <w:t xml:space="preserve"> scenarios</w:t>
+      </w:r>
+    </w:p>
+    <w:p>
+      <w:pPr>
+        <w:pStyle w:val="ListParagraph"/>
+        <w:numPr>
+          <w:ilvl w:val="1"/>
+          <w:numId w:val="4"/>
+        </w:numPr>
+        <w:rPr>
+          <w:lang w:eastAsia="en-US"/>
+        </w:rPr>
+      </w:pPr>
+      <w:r>
+        <w:t>RCP4.5</w:t>
+      </w:r>
+      <w:r>
+        <w:t xml:space="preserve">, </w:t>
+      </w:r>
+      <w:r>
+        <w:t>intermediate scenarios</w:t>
+      </w:r>
+      <w:r>
+        <w:t>.</w:t>
+      </w:r>
+    </w:p>
+    <w:p>
+      <w:pPr>
+        <w:pStyle w:val="ListParagraph"/>
+        <w:numPr>
+          <w:ilvl w:val="1"/>
+          <w:numId w:val="4"/>
+        </w:numPr>
+        <w:rPr>
+          <w:lang w:eastAsia="en-US"/>
+        </w:rPr>
+      </w:pPr>
+      <w:r>
+        <w:t>RCP8.5</w:t>
+      </w:r>
+      <w:r>
+        <w:t xml:space="preserve">, </w:t>
+      </w:r>
+      <w:r>
+        <w:t xml:space="preserve">high </w:t>
+      </w:r>
+      <w:r>
+        <w:t>greenhouse gas</w:t>
+      </w:r>
+      <w:r>
+        <w:t xml:space="preserve"> emissions</w:t>
+      </w:r>
+      <w:r>
+        <w:t xml:space="preserve"> </w:t>
+      </w:r>
+      <w:r>
+        <w:t>scenarios</w:t>
+      </w:r>
+      <w:r>
+        <w:t>.</w:t>
+      </w:r>
+    </w:p>
+    <w:p>
+      <w:pPr>
+        <w:pStyle w:val="ListParagraph"/>
         <w:numPr>
           <w:ilvl w:val="0"/>
-          <w:numId w:val="1"/>
+          <w:numId w:val="4"/>
         </w:numPr>
-        <w:shd w:val="clear" w:color="auto" w:fill="FFFFFF"/>
-        <w:spacing w:before="100" w:beforeAutospacing="1" w:after="100" w:afterAutospacing="1" w:line="240" w:lineRule="auto"/>
         <w:rPr>
-          <w:rFonts w:ascii="Arial" w:eastAsia="Times New Roman" w:hAnsi="Arial" w:cs="Arial"/>
-          <w:color w:val="2E2E2E"/>
-          <w:sz w:val="24"/>
-          <w:szCs w:val="24"/>
+          <w:lang w:eastAsia="en-US"/>
         </w:rPr>
       </w:pPr>
       <w:r>
         <w:rPr>
-          <w:rFonts w:ascii="Arial" w:eastAsia="Times New Roman" w:hAnsi="Arial" w:cs="Arial"/>
-          <w:color w:val="2E2E2E"/>
-          <w:sz w:val="24"/>
-          <w:szCs w:val="24"/>
+          <w:lang w:eastAsia="en-US"/>
         </w:rPr>
-        <w:t>Responsive building components and systems</w:t>
-      </w:r>
-    </w:p>
-    <w:p>
-      <w:pPr>
+        <w:t>Building technologies scenarios</w:t>
+      </w:r>
+    </w:p>
+    <w:p>
+      <w:pPr>
+        <w:pStyle w:val="ListParagraph"/>
         <w:numPr>
-          <w:ilvl w:val="0"/>
-          <w:numId w:val="1"/>
+          <w:ilvl w:val="1"/>
+          <w:numId w:val="4"/>
         </w:numPr>
-        <w:shd w:val="clear" w:color="auto" w:fill="FFFFFF"/>
-        <w:spacing w:before="100" w:beforeAutospacing="1" w:after="100" w:afterAutospacing="1" w:line="240" w:lineRule="auto"/>
         <w:rPr>
-          <w:rFonts w:ascii="Arial" w:eastAsia="Times New Roman" w:hAnsi="Arial" w:cs="Arial"/>
-          <w:color w:val="2E2E2E"/>
-          <w:sz w:val="24"/>
-          <w:szCs w:val="24"/>
+          <w:lang w:eastAsia="en-US"/>
         </w:rPr>
       </w:pPr>
       <w:r>
         <w:rPr>
-          <w:rFonts w:ascii="Arial" w:eastAsia="Times New Roman" w:hAnsi="Arial" w:cs="Arial"/>
-          <w:color w:val="2E2E2E"/>
-          <w:sz w:val="24"/>
-          <w:szCs w:val="24"/>
+          <w:lang w:eastAsia="en-US"/>
         </w:rPr>
-        <w:t xml:space="preserve">Energy </w:t>
-      </w:r>
-      <w:r>
+        <w:t>Baseline</w:t>
+      </w:r>
+    </w:p>
+    <w:p>
+      <w:pPr>
+        <w:pStyle w:val="ListParagraph"/>
+        <w:numPr>
+          <w:ilvl w:val="1"/>
+          <w:numId w:val="4"/>
+        </w:numPr>
         <w:rPr>
-          <w:rFonts w:ascii="Arial" w:eastAsia="Times New Roman" w:hAnsi="Arial" w:cs="Arial"/>
-          <w:color w:val="2E2E2E"/>
-          <w:sz w:val="24"/>
-          <w:szCs w:val="24"/>
-          <w:highlight w:val="yellow"/>
+          <w:lang w:eastAsia="en-US"/>
         </w:rPr>
-        <w:t>storage</w:t>
-      </w:r>
+      </w:pPr>
       <w:r>
         <w:rPr>
-          <w:rFonts w:ascii="Arial" w:eastAsia="Times New Roman" w:hAnsi="Arial" w:cs="Arial"/>
-          <w:color w:val="2E2E2E"/>
-          <w:sz w:val="24"/>
-          <w:szCs w:val="24"/>
+          <w:lang w:eastAsia="en-US"/>
         </w:rPr>
-        <w:t xml:space="preserve"> in building components</w:t>
-      </w:r>
-    </w:p>
-    <w:p>
-      <w:pPr>
+        <w:t>Photovoltaics</w:t>
+      </w:r>
+    </w:p>
+    <w:p>
+      <w:pPr>
+        <w:pStyle w:val="ListParagraph"/>
         <w:numPr>
-          <w:ilvl w:val="0"/>
-          <w:numId w:val="1"/>
+          <w:ilvl w:val="1"/>
+          <w:numId w:val="4"/>
         </w:numPr>
-        <w:shd w:val="clear" w:color="auto" w:fill="FFFFFF"/>
-        <w:spacing w:before="100" w:beforeAutospacing="1" w:after="100" w:afterAutospacing="1" w:line="240" w:lineRule="auto"/>
         <w:rPr>
-          <w:rFonts w:ascii="Arial" w:eastAsia="Times New Roman" w:hAnsi="Arial" w:cs="Arial"/>
-          <w:color w:val="2E2E2E"/>
-          <w:sz w:val="24"/>
-          <w:szCs w:val="24"/>
+          <w:lang w:eastAsia="en-US"/>
         </w:rPr>
       </w:pPr>
       <w:r>
         <w:rPr>
-          <w:rFonts w:ascii="Arial" w:eastAsia="Times New Roman" w:hAnsi="Arial" w:cs="Arial"/>
-          <w:color w:val="2E2E2E"/>
-          <w:sz w:val="24"/>
-          <w:szCs w:val="24"/>
-          <w:highlight w:val="yellow"/>
+          <w:lang w:eastAsia="en-US"/>
         </w:rPr>
-        <w:t>Passive and active</w:t>
-      </w:r>
-      <w:r>
+        <w:t>Phase change material</w:t>
+      </w:r>
+    </w:p>
+    <w:p>
+      <w:pPr>
+        <w:pStyle w:val="ListParagraph"/>
+        <w:numPr>
+          <w:ilvl w:val="1"/>
+          <w:numId w:val="4"/>
+        </w:numPr>
         <w:rPr>
-          <w:rFonts w:ascii="Arial" w:eastAsia="Times New Roman" w:hAnsi="Arial" w:cs="Arial"/>
-          <w:color w:val="2E2E2E"/>
-          <w:sz w:val="24"/>
-          <w:szCs w:val="24"/>
+          <w:lang w:eastAsia="en-US"/>
         </w:rPr>
-        <w:t xml:space="preserve"> exploitation of </w:t>
-      </w:r>
+      </w:pPr>
       <w:r>
         <w:rPr>
-          <w:rFonts w:ascii="Arial" w:eastAsia="Times New Roman" w:hAnsi="Arial" w:cs="Arial"/>
-          <w:color w:val="2E2E2E"/>
-          <w:sz w:val="24"/>
-          <w:szCs w:val="24"/>
-          <w:highlight w:val="yellow"/>
+          <w:lang w:eastAsia="en-US"/>
         </w:rPr>
-        <w:t>renewable energy</w:t>
-      </w:r>
-    </w:p>
-    <w:p>
-      <w:pPr>
-        <w:numPr>
-          <w:ilvl w:val="0"/>
-          <w:numId w:val="1"/>
-        </w:numPr>
-        <w:shd w:val="clear" w:color="auto" w:fill="FFFFFF"/>
-        <w:spacing w:before="100" w:beforeAutospacing="1" w:after="100" w:afterAutospacing="1" w:line="240" w:lineRule="auto"/>
-        <w:rPr>
-          <w:rFonts w:ascii="Arial" w:eastAsia="Times New Roman" w:hAnsi="Arial" w:cs="Arial"/>
-          <w:color w:val="2E2E2E"/>
-          <w:sz w:val="24"/>
-          <w:szCs w:val="24"/>
-        </w:rPr>
-      </w:pPr>
-      <w:r>
-        <w:rPr>
-          <w:rFonts w:ascii="Arial" w:eastAsia="Times New Roman" w:hAnsi="Arial" w:cs="Arial"/>
-          <w:color w:val="2E2E2E"/>
-          <w:sz w:val="24"/>
-          <w:szCs w:val="24"/>
-          <w:highlight w:val="yellow"/>
-        </w:rPr>
-        <w:t>Grid-interactive efficient buildings</w:t>
-      </w:r>
-      <w:r>
-        <w:rPr>
-          <w:rFonts w:ascii="Arial" w:eastAsia="Times New Roman" w:hAnsi="Arial" w:cs="Arial"/>
-          <w:color w:val="2E2E2E"/>
-          <w:sz w:val="24"/>
-          <w:szCs w:val="24"/>
-        </w:rPr>
-        <w:t xml:space="preserve"> with renewable energy systems</w:t>
-      </w:r>
-    </w:p>
-    <w:p>
-      <w:pPr>
-        <w:numPr>
-          <w:ilvl w:val="0"/>
-          <w:numId w:val="1"/>
-        </w:numPr>
-        <w:shd w:val="clear" w:color="auto" w:fill="FFFFFF"/>
-        <w:spacing w:before="100" w:beforeAutospacing="1" w:after="100" w:afterAutospacing="1" w:line="240" w:lineRule="auto"/>
-        <w:rPr>
-          <w:rFonts w:ascii="Arial" w:eastAsia="Times New Roman" w:hAnsi="Arial" w:cs="Arial"/>
-          <w:color w:val="2E2E2E"/>
-          <w:sz w:val="24"/>
-          <w:szCs w:val="24"/>
-        </w:rPr>
-      </w:pPr>
-      <w:r>
-        <w:rPr>
-          <w:rFonts w:ascii="Arial" w:eastAsia="Times New Roman" w:hAnsi="Arial" w:cs="Arial"/>
-          <w:color w:val="2E2E2E"/>
-          <w:sz w:val="24"/>
-          <w:szCs w:val="24"/>
-        </w:rPr>
-        <w:t>Emerging technologies for HVAC system efficiency</w:t>
-      </w:r>
-    </w:p>
-    <w:p>
-      <w:pPr>
-        <w:numPr>
-          <w:ilvl w:val="0"/>
-          <w:numId w:val="1"/>
-        </w:numPr>
-        <w:shd w:val="clear" w:color="auto" w:fill="FFFFFF"/>
-        <w:spacing w:before="100" w:beforeAutospacing="1" w:after="100" w:afterAutospacing="1" w:line="240" w:lineRule="auto"/>
-        <w:rPr>
-          <w:rFonts w:ascii="Arial" w:eastAsia="Times New Roman" w:hAnsi="Arial" w:cs="Arial"/>
-          <w:color w:val="2E2E2E"/>
-          <w:sz w:val="24"/>
-          <w:szCs w:val="24"/>
-        </w:rPr>
-      </w:pPr>
-      <w:r>
-        <w:rPr>
-          <w:rFonts w:ascii="Arial" w:eastAsia="Times New Roman" w:hAnsi="Arial" w:cs="Arial"/>
-          <w:color w:val="2E2E2E"/>
-          <w:sz w:val="24"/>
-          <w:szCs w:val="24"/>
-          <w:highlight w:val="yellow"/>
-        </w:rPr>
-        <w:t>Resource-efficient urban systems</w:t>
-      </w:r>
-      <w:r>
-        <w:rPr>
-          <w:rFonts w:ascii="Arial" w:eastAsia="Times New Roman" w:hAnsi="Arial" w:cs="Arial"/>
-          <w:color w:val="2E2E2E"/>
-          <w:sz w:val="24"/>
-          <w:szCs w:val="24"/>
-        </w:rPr>
-        <w:t xml:space="preserve"> aimed at facing UHI and local climate change</w:t>
-      </w:r>
-    </w:p>
-    <w:p>
-      <w:pPr>
-        <w:numPr>
-          <w:ilvl w:val="0"/>
-          <w:numId w:val="1"/>
-        </w:numPr>
-        <w:shd w:val="clear" w:color="auto" w:fill="FFFFFF"/>
-        <w:spacing w:before="100" w:beforeAutospacing="1" w:after="100" w:afterAutospacing="1" w:line="240" w:lineRule="auto"/>
-        <w:rPr>
-          <w:rFonts w:ascii="Arial" w:eastAsia="Times New Roman" w:hAnsi="Arial" w:cs="Arial"/>
-          <w:color w:val="2E2E2E"/>
-          <w:sz w:val="24"/>
-          <w:szCs w:val="24"/>
-        </w:rPr>
-      </w:pPr>
-      <w:r>
-        <w:rPr>
-          <w:rFonts w:ascii="Arial" w:eastAsia="Times New Roman" w:hAnsi="Arial" w:cs="Arial"/>
-          <w:color w:val="2E2E2E"/>
-          <w:sz w:val="24"/>
-          <w:szCs w:val="24"/>
-        </w:rPr>
-        <w:t>Well-being, thermal comfort, and environmental livability: adaptation studies.</w:t>
-      </w:r>
-    </w:p>
-    <w:p>
-      <w:pPr>
-        <w:rPr>
-          <w:shd w:val="clear" w:color="auto" w:fill="FFFFFF"/>
-        </w:rPr>
-      </w:pPr>
-      <w:r>
-        <w:rPr>
-          <w:rFonts w:ascii="Arial" w:hAnsi="Arial" w:cs="Arial"/>
-          <w:color w:val="2E2E2E"/>
-          <w:shd w:val="clear" w:color="auto" w:fill="FFFFFF"/>
-        </w:rPr>
-        <w:t>The topics covered in this special issue would enhance the building science community’s understanding of the state-of-the-art technologies, strategies, energy conservation, and mitigation measures to combat local and urban climate change and to improve overall environmental quality.</w:t>
+        <w:t>Indoor greenery systems</w:t>
       </w:r>
     </w:p>
     <w:sectPr>
@@ -691,8 +551,373 @@
       </w:rPr>
     </w:lvl>
   </w:abstractNum>
+  <w:abstractNum w:abstractNumId="1" w15:restartNumberingAfterBreak="0">
+    <w:nsid w:val="23F77E61"/>
+    <w:multiLevelType w:val="hybridMultilevel"/>
+    <w:tmpl w:val="12F0E91C"/>
+    <w:lvl w:ilvl="0" w:tplc="F70296BC">
+      <w:start w:val="1"/>
+      <w:numFmt w:val="decimal"/>
+      <w:lvlText w:val="%1."/>
+      <w:lvlJc w:val="left"/>
+      <w:pPr>
+        <w:ind w:left="720" w:hanging="360"/>
+      </w:pPr>
+      <w:rPr>
+        <w:rFonts w:hint="default"/>
+      </w:rPr>
+    </w:lvl>
+    <w:lvl w:ilvl="1" w:tplc="04090019">
+      <w:start w:val="1"/>
+      <w:numFmt w:val="lowerLetter"/>
+      <w:lvlText w:val="%2."/>
+      <w:lvlJc w:val="left"/>
+      <w:pPr>
+        <w:ind w:left="1440" w:hanging="360"/>
+      </w:pPr>
+    </w:lvl>
+    <w:lvl w:ilvl="2" w:tplc="0409001B" w:tentative="1">
+      <w:start w:val="1"/>
+      <w:numFmt w:val="lowerRoman"/>
+      <w:lvlText w:val="%3."/>
+      <w:lvlJc w:val="right"/>
+      <w:pPr>
+        <w:ind w:left="2160" w:hanging="180"/>
+      </w:pPr>
+    </w:lvl>
+    <w:lvl w:ilvl="3" w:tplc="0409000F" w:tentative="1">
+      <w:start w:val="1"/>
+      <w:numFmt w:val="decimal"/>
+      <w:lvlText w:val="%4."/>
+      <w:lvlJc w:val="left"/>
+      <w:pPr>
+        <w:ind w:left="2880" w:hanging="360"/>
+      </w:pPr>
+    </w:lvl>
+    <w:lvl w:ilvl="4" w:tplc="04090019" w:tentative="1">
+      <w:start w:val="1"/>
+      <w:numFmt w:val="lowerLetter"/>
+      <w:lvlText w:val="%5."/>
+      <w:lvlJc w:val="left"/>
+      <w:pPr>
+        <w:ind w:left="3600" w:hanging="360"/>
+      </w:pPr>
+    </w:lvl>
+    <w:lvl w:ilvl="5" w:tplc="0409001B" w:tentative="1">
+      <w:start w:val="1"/>
+      <w:numFmt w:val="lowerRoman"/>
+      <w:lvlText w:val="%6."/>
+      <w:lvlJc w:val="right"/>
+      <w:pPr>
+        <w:ind w:left="4320" w:hanging="180"/>
+      </w:pPr>
+    </w:lvl>
+    <w:lvl w:ilvl="6" w:tplc="0409000F" w:tentative="1">
+      <w:start w:val="1"/>
+      <w:numFmt w:val="decimal"/>
+      <w:lvlText w:val="%7."/>
+      <w:lvlJc w:val="left"/>
+      <w:pPr>
+        <w:ind w:left="5040" w:hanging="360"/>
+      </w:pPr>
+    </w:lvl>
+    <w:lvl w:ilvl="7" w:tplc="04090019" w:tentative="1">
+      <w:start w:val="1"/>
+      <w:numFmt w:val="lowerLetter"/>
+      <w:lvlText w:val="%8."/>
+      <w:lvlJc w:val="left"/>
+      <w:pPr>
+        <w:ind w:left="5760" w:hanging="360"/>
+      </w:pPr>
+    </w:lvl>
+    <w:lvl w:ilvl="8" w:tplc="0409001B" w:tentative="1">
+      <w:start w:val="1"/>
+      <w:numFmt w:val="lowerRoman"/>
+      <w:lvlText w:val="%9."/>
+      <w:lvlJc w:val="right"/>
+      <w:pPr>
+        <w:ind w:left="6480" w:hanging="180"/>
+      </w:pPr>
+    </w:lvl>
+  </w:abstractNum>
+  <w:abstractNum w:abstractNumId="2" w15:restartNumberingAfterBreak="0">
+    <w:nsid w:val="31042E9D"/>
+    <w:multiLevelType w:val="hybridMultilevel"/>
+    <w:tmpl w:val="E0001668"/>
+    <w:lvl w:ilvl="0" w:tplc="4C4A1960">
+      <w:start w:val="1"/>
+      <w:numFmt w:val="decimal"/>
+      <w:lvlText w:val="%1."/>
+      <w:lvlJc w:val="left"/>
+      <w:pPr>
+        <w:ind w:left="720" w:hanging="360"/>
+      </w:pPr>
+      <w:rPr>
+        <w:rFonts w:hint="default"/>
+      </w:rPr>
+    </w:lvl>
+    <w:lvl w:ilvl="1" w:tplc="04090019" w:tentative="1">
+      <w:start w:val="1"/>
+      <w:numFmt w:val="lowerLetter"/>
+      <w:lvlText w:val="%2."/>
+      <w:lvlJc w:val="left"/>
+      <w:pPr>
+        <w:ind w:left="1440" w:hanging="360"/>
+      </w:pPr>
+    </w:lvl>
+    <w:lvl w:ilvl="2" w:tplc="0409001B" w:tentative="1">
+      <w:start w:val="1"/>
+      <w:numFmt w:val="lowerRoman"/>
+      <w:lvlText w:val="%3."/>
+      <w:lvlJc w:val="right"/>
+      <w:pPr>
+        <w:ind w:left="2160" w:hanging="180"/>
+      </w:pPr>
+    </w:lvl>
+    <w:lvl w:ilvl="3" w:tplc="0409000F" w:tentative="1">
+      <w:start w:val="1"/>
+      <w:numFmt w:val="decimal"/>
+      <w:lvlText w:val="%4."/>
+      <w:lvlJc w:val="left"/>
+      <w:pPr>
+        <w:ind w:left="2880" w:hanging="360"/>
+      </w:pPr>
+    </w:lvl>
+    <w:lvl w:ilvl="4" w:tplc="04090019" w:tentative="1">
+      <w:start w:val="1"/>
+      <w:numFmt w:val="lowerLetter"/>
+      <w:lvlText w:val="%5."/>
+      <w:lvlJc w:val="left"/>
+      <w:pPr>
+        <w:ind w:left="3600" w:hanging="360"/>
+      </w:pPr>
+    </w:lvl>
+    <w:lvl w:ilvl="5" w:tplc="0409001B" w:tentative="1">
+      <w:start w:val="1"/>
+      <w:numFmt w:val="lowerRoman"/>
+      <w:lvlText w:val="%6."/>
+      <w:lvlJc w:val="right"/>
+      <w:pPr>
+        <w:ind w:left="4320" w:hanging="180"/>
+      </w:pPr>
+    </w:lvl>
+    <w:lvl w:ilvl="6" w:tplc="0409000F" w:tentative="1">
+      <w:start w:val="1"/>
+      <w:numFmt w:val="decimal"/>
+      <w:lvlText w:val="%7."/>
+      <w:lvlJc w:val="left"/>
+      <w:pPr>
+        <w:ind w:left="5040" w:hanging="360"/>
+      </w:pPr>
+    </w:lvl>
+    <w:lvl w:ilvl="7" w:tplc="04090019" w:tentative="1">
+      <w:start w:val="1"/>
+      <w:numFmt w:val="lowerLetter"/>
+      <w:lvlText w:val="%8."/>
+      <w:lvlJc w:val="left"/>
+      <w:pPr>
+        <w:ind w:left="5760" w:hanging="360"/>
+      </w:pPr>
+    </w:lvl>
+    <w:lvl w:ilvl="8" w:tplc="0409001B" w:tentative="1">
+      <w:start w:val="1"/>
+      <w:numFmt w:val="lowerRoman"/>
+      <w:lvlText w:val="%9."/>
+      <w:lvlJc w:val="right"/>
+      <w:pPr>
+        <w:ind w:left="6480" w:hanging="180"/>
+      </w:pPr>
+    </w:lvl>
+  </w:abstractNum>
+  <w:abstractNum w:abstractNumId="3" w15:restartNumberingAfterBreak="0">
+    <w:nsid w:val="54283742"/>
+    <w:multiLevelType w:val="hybridMultilevel"/>
+    <w:tmpl w:val="087242AA"/>
+    <w:lvl w:ilvl="0" w:tplc="65969D82">
+      <w:start w:val="1"/>
+      <w:numFmt w:val="decimal"/>
+      <w:lvlText w:val="%1."/>
+      <w:lvlJc w:val="left"/>
+      <w:pPr>
+        <w:ind w:left="720" w:hanging="360"/>
+      </w:pPr>
+      <w:rPr>
+        <w:rFonts w:hint="default"/>
+      </w:rPr>
+    </w:lvl>
+    <w:lvl w:ilvl="1" w:tplc="04090019" w:tentative="1">
+      <w:start w:val="1"/>
+      <w:numFmt w:val="lowerLetter"/>
+      <w:lvlText w:val="%2."/>
+      <w:lvlJc w:val="left"/>
+      <w:pPr>
+        <w:ind w:left="1440" w:hanging="360"/>
+      </w:pPr>
+    </w:lvl>
+    <w:lvl w:ilvl="2" w:tplc="0409001B" w:tentative="1">
+      <w:start w:val="1"/>
+      <w:numFmt w:val="lowerRoman"/>
+      <w:lvlText w:val="%3."/>
+      <w:lvlJc w:val="right"/>
+      <w:pPr>
+        <w:ind w:left="2160" w:hanging="180"/>
+      </w:pPr>
+    </w:lvl>
+    <w:lvl w:ilvl="3" w:tplc="0409000F" w:tentative="1">
+      <w:start w:val="1"/>
+      <w:numFmt w:val="decimal"/>
+      <w:lvlText w:val="%4."/>
+      <w:lvlJc w:val="left"/>
+      <w:pPr>
+        <w:ind w:left="2880" w:hanging="360"/>
+      </w:pPr>
+    </w:lvl>
+    <w:lvl w:ilvl="4" w:tplc="04090019" w:tentative="1">
+      <w:start w:val="1"/>
+      <w:numFmt w:val="lowerLetter"/>
+      <w:lvlText w:val="%5."/>
+      <w:lvlJc w:val="left"/>
+      <w:pPr>
+        <w:ind w:left="3600" w:hanging="360"/>
+      </w:pPr>
+    </w:lvl>
+    <w:lvl w:ilvl="5" w:tplc="0409001B" w:tentative="1">
+      <w:start w:val="1"/>
+      <w:numFmt w:val="lowerRoman"/>
+      <w:lvlText w:val="%6."/>
+      <w:lvlJc w:val="right"/>
+      <w:pPr>
+        <w:ind w:left="4320" w:hanging="180"/>
+      </w:pPr>
+    </w:lvl>
+    <w:lvl w:ilvl="6" w:tplc="0409000F" w:tentative="1">
+      <w:start w:val="1"/>
+      <w:numFmt w:val="decimal"/>
+      <w:lvlText w:val="%7."/>
+      <w:lvlJc w:val="left"/>
+      <w:pPr>
+        <w:ind w:left="5040" w:hanging="360"/>
+      </w:pPr>
+    </w:lvl>
+    <w:lvl w:ilvl="7" w:tplc="04090019" w:tentative="1">
+      <w:start w:val="1"/>
+      <w:numFmt w:val="lowerLetter"/>
+      <w:lvlText w:val="%8."/>
+      <w:lvlJc w:val="left"/>
+      <w:pPr>
+        <w:ind w:left="5760" w:hanging="360"/>
+      </w:pPr>
+    </w:lvl>
+    <w:lvl w:ilvl="8" w:tplc="0409001B" w:tentative="1">
+      <w:start w:val="1"/>
+      <w:numFmt w:val="lowerRoman"/>
+      <w:lvlText w:val="%9."/>
+      <w:lvlJc w:val="right"/>
+      <w:pPr>
+        <w:ind w:left="6480" w:hanging="180"/>
+      </w:pPr>
+    </w:lvl>
+  </w:abstractNum>
+  <w:abstractNum w:abstractNumId="4" w15:restartNumberingAfterBreak="0">
+    <w:nsid w:val="761730F4"/>
+    <w:multiLevelType w:val="hybridMultilevel"/>
+    <w:tmpl w:val="6C8E09F6"/>
+    <w:lvl w:ilvl="0" w:tplc="0409000F">
+      <w:start w:val="1"/>
+      <w:numFmt w:val="decimal"/>
+      <w:lvlText w:val="%1."/>
+      <w:lvlJc w:val="left"/>
+      <w:pPr>
+        <w:ind w:left="720" w:hanging="360"/>
+      </w:pPr>
+    </w:lvl>
+    <w:lvl w:ilvl="1" w:tplc="04090019" w:tentative="1">
+      <w:start w:val="1"/>
+      <w:numFmt w:val="lowerLetter"/>
+      <w:lvlText w:val="%2."/>
+      <w:lvlJc w:val="left"/>
+      <w:pPr>
+        <w:ind w:left="1440" w:hanging="360"/>
+      </w:pPr>
+    </w:lvl>
+    <w:lvl w:ilvl="2" w:tplc="0409001B" w:tentative="1">
+      <w:start w:val="1"/>
+      <w:numFmt w:val="lowerRoman"/>
+      <w:lvlText w:val="%3."/>
+      <w:lvlJc w:val="right"/>
+      <w:pPr>
+        <w:ind w:left="2160" w:hanging="180"/>
+      </w:pPr>
+    </w:lvl>
+    <w:lvl w:ilvl="3" w:tplc="0409000F" w:tentative="1">
+      <w:start w:val="1"/>
+      <w:numFmt w:val="decimal"/>
+      <w:lvlText w:val="%4."/>
+      <w:lvlJc w:val="left"/>
+      <w:pPr>
+        <w:ind w:left="2880" w:hanging="360"/>
+      </w:pPr>
+    </w:lvl>
+    <w:lvl w:ilvl="4" w:tplc="04090019" w:tentative="1">
+      <w:start w:val="1"/>
+      <w:numFmt w:val="lowerLetter"/>
+      <w:lvlText w:val="%5."/>
+      <w:lvlJc w:val="left"/>
+      <w:pPr>
+        <w:ind w:left="3600" w:hanging="360"/>
+      </w:pPr>
+    </w:lvl>
+    <w:lvl w:ilvl="5" w:tplc="0409001B" w:tentative="1">
+      <w:start w:val="1"/>
+      <w:numFmt w:val="lowerRoman"/>
+      <w:lvlText w:val="%6."/>
+      <w:lvlJc w:val="right"/>
+      <w:pPr>
+        <w:ind w:left="4320" w:hanging="180"/>
+      </w:pPr>
+    </w:lvl>
+    <w:lvl w:ilvl="6" w:tplc="0409000F" w:tentative="1">
+      <w:start w:val="1"/>
+      <w:numFmt w:val="decimal"/>
+      <w:lvlText w:val="%7."/>
+      <w:lvlJc w:val="left"/>
+      <w:pPr>
+        <w:ind w:left="5040" w:hanging="360"/>
+      </w:pPr>
+    </w:lvl>
+    <w:lvl w:ilvl="7" w:tplc="04090019" w:tentative="1">
+      <w:start w:val="1"/>
+      <w:numFmt w:val="lowerLetter"/>
+      <w:lvlText w:val="%8."/>
+      <w:lvlJc w:val="left"/>
+      <w:pPr>
+        <w:ind w:left="5760" w:hanging="360"/>
+      </w:pPr>
+    </w:lvl>
+    <w:lvl w:ilvl="8" w:tplc="0409001B" w:tentative="1">
+      <w:start w:val="1"/>
+      <w:numFmt w:val="lowerRoman"/>
+      <w:lvlText w:val="%9."/>
+      <w:lvlJc w:val="right"/>
+      <w:pPr>
+        <w:ind w:left="6480" w:hanging="180"/>
+      </w:pPr>
+    </w:lvl>
+  </w:abstractNum>
   <w:num w:numId="1" w16cid:durableId="126515804">
     <w:abstractNumId w:val="0"/>
+  </w:num>
+  <w:num w:numId="2" w16cid:durableId="701827431">
+    <w:abstractNumId w:val="4"/>
+  </w:num>
+  <w:num w:numId="3" w16cid:durableId="1948152076">
+    <w:abstractNumId w:val="2"/>
+  </w:num>
+  <w:num w:numId="4" w16cid:durableId="789010230">
+    <w:abstractNumId w:val="1"/>
+  </w:num>
+  <w:num w:numId="5" w16cid:durableId="1440680444">
+    <w:abstractNumId w:val="3"/>
   </w:num>
 </w:numbering>
 </file>
@@ -1205,10 +1430,11 @@
     <w:autoRedefine/>
     <w:uiPriority w:val="10"/>
     <w:qFormat/>
-    <w:rsid w:val="00466EC1"/>
+    <w:rsid w:val="00451636"/>
     <w:pPr>
       <w:spacing w:after="0" w:line="360" w:lineRule="auto"/>
       <w:contextualSpacing/>
+      <w:jc w:val="center"/>
     </w:pPr>
     <w:rPr>
       <w:rFonts w:eastAsiaTheme="majorEastAsia" w:cstheme="majorBidi"/>
@@ -1224,7 +1450,7 @@
     <w:basedOn w:val="DefaultParagraphFont"/>
     <w:link w:val="Title"/>
     <w:uiPriority w:val="10"/>
-    <w:rsid w:val="00466EC1"/>
+    <w:rsid w:val="00451636"/>
     <w:rPr>
       <w:rFonts w:ascii="Times New Roman" w:eastAsiaTheme="majorEastAsia" w:hAnsi="Times New Roman" w:cstheme="majorBidi"/>
       <w:b/>
@@ -1268,6 +1494,17 @@
       <w:sz w:val="24"/>
       <w:szCs w:val="24"/>
     </w:rPr>
+  </w:style>
+  <w:style w:type="paragraph" w:styleId="ListParagraph">
+    <w:name w:val="List Paragraph"/>
+    <w:basedOn w:val="Normal"/>
+    <w:uiPriority w:val="34"/>
+    <w:qFormat/>
+    <w:rsid w:val="00E8216F"/>
+    <w:pPr>
+      <w:ind w:left="720"/>
+      <w:contextualSpacing/>
+    </w:pPr>
   </w:style>
 </w:styles>
 </file>

</xml_diff>